<commit_message>
added some random text
</commit_message>
<xml_diff>
--- a/ass-1a.docx
+++ b/ass-1a.docx
@@ -9,9 +9,25 @@
       <w:r>
         <w:t>Assignment 1a</w:t>
       </w:r>
+    </w:p>
+    <w:p>
+      <w:r>
+        <w:t>- Not wait longer in the queue than 5 minutes</w:t>
+      </w:r>
       <w:bookmarkStart w:id="0" w:name="_GoBack"/>
       <w:bookmarkEnd w:id="0"/>
     </w:p>
+    <w:p>
+      <w:r>
+        <w:t>- Average 12 customers arrive per hour</w:t>
+      </w:r>
+    </w:p>
+    <w:p>
+      <w:r>
+        <w:t>- Each customer needs 4 minutes service time on average</w:t>
+      </w:r>
+    </w:p>
+    <w:p/>
     <w:p>
       <w:pPr>
         <w:pStyle w:val="Heading4"/>
@@ -21,25 +37,30 @@
       </w:r>
     </w:p>
     <w:p>
+      <w:r>
+        <w:t>By using formula (1) and the fixed values, we get:</w:t>
+      </w:r>
+    </w:p>
+    <w:p/>
+    <w:p/>
+    <w:p/>
+    <w:p>
+      <w:r>
+        <w:t>λ = arrival rate = 12/60 min = 1/5 min</w:t>
+      </w:r>
+    </w:p>
+    <w:p>
       <w:pPr>
         <w:rPr>
           <w:rFonts w:ascii="Times" w:hAnsi="Times"/>
-          <w:sz w:val="27"/>
-          <w:szCs w:val="27"/>
         </w:rPr>
       </w:pPr>
       <w:r>
-        <w:rPr>
-          <w:sz w:val="22"/>
-          <w:szCs w:val="22"/>
-        </w:rPr>
-        <w:t>By using formula (1) and the fixed values, we get:</w:t>
+        <w:t>μ = service rate = 15/60 min = 1/4 min</w:t>
       </w:r>
       <w:r>
         <w:rPr>
           <w:rFonts w:ascii="Times" w:hAnsi="Times"/>
-          <w:sz w:val="27"/>
-          <w:szCs w:val="27"/>
         </w:rPr>
         <w:br/>
       </w:r>
@@ -54,18 +75,10 @@
       </w:pPr>
       <w:proofErr w:type="gramStart"/>
       <w:r>
-        <w:rPr>
-          <w:sz w:val="22"/>
-          <w:szCs w:val="22"/>
-        </w:rPr>
         <w:t>w</w:t>
       </w:r>
       <w:proofErr w:type="gramEnd"/>
       <w:r>
-        <w:rPr>
-          <w:sz w:val="22"/>
-          <w:szCs w:val="22"/>
-        </w:rPr>
         <w:t xml:space="preserve"> = average queuing time = (0.2)/((0.25)*(0.25-0.2)) = 16 min</w:t>
       </w:r>
     </w:p>
@@ -101,31 +114,15 @@
         </w:rPr>
       </w:pPr>
       <w:r>
-        <w:rPr>
-          <w:sz w:val="22"/>
-          <w:szCs w:val="22"/>
-        </w:rPr>
         <w:t>We ran multiple replications t</w:t>
       </w:r>
       <w:r>
-        <w:rPr>
-          <w:sz w:val="22"/>
-          <w:szCs w:val="22"/>
-        </w:rPr>
         <w:t xml:space="preserve">o get a more exact result, because each replicate can </w:t>
       </w:r>
       <w:r>
-        <w:rPr>
-          <w:sz w:val="22"/>
-          <w:szCs w:val="22"/>
-        </w:rPr>
         <w:t>vary</w:t>
       </w:r>
       <w:r>
-        <w:rPr>
-          <w:sz w:val="22"/>
-          <w:szCs w:val="22"/>
-        </w:rPr>
         <w:t xml:space="preserve"> a lot.</w:t>
       </w:r>
       <w:r>
@@ -146,24 +143,10 @@
       </w:r>
     </w:p>
     <w:p>
-      <w:pPr>
-        <w:rPr>
-          <w:sz w:val="22"/>
-          <w:szCs w:val="22"/>
-        </w:rPr>
-      </w:pPr>
-      <w:r>
-        <w:rPr>
-          <w:sz w:val="22"/>
-          <w:szCs w:val="22"/>
-        </w:rPr>
+      <w:r>
         <w:t>60 % of the customers will wait longer tha</w:t>
       </w:r>
       <w:r>
-        <w:rPr>
-          <w:sz w:val="22"/>
-          <w:szCs w:val="22"/>
-        </w:rPr>
         <w:t>n 5 minutes. See attached files (Pic 1).</w:t>
       </w:r>
     </w:p>
@@ -193,10 +176,6 @@
         </w:rPr>
       </w:pPr>
       <w:r>
-        <w:rPr>
-          <w:sz w:val="22"/>
-          <w:szCs w:val="22"/>
-        </w:rPr>
         <w:t>a) 6 desks will give you that less than 5 %</w:t>
       </w:r>
       <w:r>
@@ -208,10 +187,6 @@
         <w:br/>
       </w:r>
       <w:r>
-        <w:rPr>
-          <w:sz w:val="22"/>
-          <w:szCs w:val="22"/>
-        </w:rPr>
         <w:t>b) 2 desks gives you approx. 4.8 % - 5.0 % of the customers which is waiting over 5 min. (Pick 3 desks to be extremely sure that you’ll never get a percent over 5 %.</w:t>
       </w:r>
       <w:r>
@@ -223,42 +198,22 @@
         <w:br/>
       </w:r>
       <w:r>
-        <w:rPr>
-          <w:sz w:val="22"/>
-          <w:szCs w:val="22"/>
-        </w:rPr>
         <w:t xml:space="preserve">I would </w:t>
       </w:r>
       <w:proofErr w:type="gramStart"/>
       <w:r>
-        <w:rPr>
-          <w:sz w:val="22"/>
-          <w:szCs w:val="22"/>
-        </w:rPr>
         <w:t>recommend strategy b to CC</w:t>
       </w:r>
       <w:proofErr w:type="gramEnd"/>
       <w:r>
-        <w:rPr>
-          <w:sz w:val="22"/>
-          <w:szCs w:val="22"/>
-        </w:rPr>
         <w:t xml:space="preserve">, </w:t>
       </w:r>
       <w:proofErr w:type="gramStart"/>
       <w:r>
-        <w:rPr>
-          <w:sz w:val="22"/>
-          <w:szCs w:val="22"/>
-        </w:rPr>
         <w:t>see Pic 2</w:t>
       </w:r>
       <w:proofErr w:type="gramEnd"/>
       <w:r>
-        <w:rPr>
-          <w:sz w:val="22"/>
-          <w:szCs w:val="22"/>
-        </w:rPr>
         <w:t>.</w:t>
       </w:r>
     </w:p>

</xml_diff>